<commit_message>
from scratch in empty_app
</commit_message>
<xml_diff>
--- a/Android_learning/note.docx
+++ b/Android_learning/note.docx
@@ -46,6 +46,9 @@
     </w:p>
     <w:p/>
     <w:p>
+      <w:pPr>
+        <w:pStyle w:val="NoSpacing"/>
+      </w:pPr>
       <w:r>
         <w:t>Major Doc</w:t>
       </w:r>
@@ -91,9 +94,9 @@
           <w:noProof/>
         </w:rPr>
         <w:drawing>
-          <wp:inline distT="0" distB="0" distL="0" distR="0" wp14:anchorId="600BC4B2" wp14:editId="642C3189">
-            <wp:extent cx="4205895" cy="4428877"/>
-            <wp:effectExtent l="0" t="0" r="4445" b="0"/>
+          <wp:inline distT="0" distB="0" distL="0" distR="0" wp14:anchorId="600BC4B2" wp14:editId="5B8B00BE">
+            <wp:extent cx="4309607" cy="4538088"/>
+            <wp:effectExtent l="0" t="0" r="0" b="0"/>
             <wp:docPr id="5" name="Picture 5"/>
             <wp:cNvGraphicFramePr>
               <a:graphicFrameLocks xmlns:a="http://schemas.openxmlformats.org/drawingml/2006/main" noChangeAspect="1"/>
@@ -114,7 +117,7 @@
                   <pic:spPr>
                     <a:xfrm>
                       <a:off x="0" y="0"/>
-                      <a:ext cx="4232414" cy="4456802"/>
+                      <a:ext cx="4340160" cy="4570260"/>
                     </a:xfrm>
                     <a:prstGeom prst="rect">
                       <a:avLst/>
@@ -261,46 +264,17 @@
     </w:p>
     <w:p>
       <w:pPr>
-        <w:pStyle w:val="ListParagraph"/>
-        <w:numPr>
-          <w:ilvl w:val="0"/>
-          <w:numId w:val="1"/>
-        </w:numPr>
-      </w:pPr>
-      <w:r>
-        <w:t xml:space="preserve">Value//String.xml: </w:t>
-      </w:r>
-      <w:r>
-        <w:rPr>
-          <w:rFonts w:ascii="Helvetica" w:hAnsi="Helvetica"/>
-          <w:color w:val="333333"/>
-          <w:sz w:val="20"/>
-          <w:szCs w:val="20"/>
-          <w:shd w:val="clear" w:color="auto" w:fill="FFFFFF"/>
-        </w:rPr>
-        <w:t>它包含应用程序使用到的所有文本。例如，按钮、标签的名称，默认文本，以及其他相似的</w:t>
-      </w:r>
-      <w:r>
-        <w:rPr>
-          <w:rFonts w:ascii="Helvetica" w:hAnsi="Helvetica"/>
-          <w:color w:val="333333"/>
-          <w:sz w:val="20"/>
-          <w:szCs w:val="20"/>
-          <w:shd w:val="clear" w:color="auto" w:fill="FFFFFF"/>
-        </w:rPr>
-        <w:t>strings</w:t>
-      </w:r>
-    </w:p>
-    <w:p>
+        <w:jc w:val="center"/>
+      </w:pPr>
       <w:r>
         <w:rPr>
           <w:noProof/>
         </w:rPr>
         <w:drawing>
-          <wp:inline distT="0" distB="0" distL="0" distR="0" wp14:anchorId="3C993110" wp14:editId="5BFC0528">
-            <wp:extent cx="5695950" cy="1543050"/>
+          <wp:inline distT="0" distB="0" distL="0" distR="0" wp14:anchorId="154AC1AD" wp14:editId="3DD8ECB7">
+            <wp:extent cx="6191789" cy="3323645"/>
             <wp:effectExtent l="0" t="0" r="0" b="0"/>
-            <wp:docPr id="3" name="Picture 3"/>
+            <wp:docPr id="8" name="Picture 8"/>
             <wp:cNvGraphicFramePr>
               <a:graphicFrameLocks xmlns:a="http://schemas.openxmlformats.org/drawingml/2006/main" noChangeAspect="1"/>
             </wp:cNvGraphicFramePr>
@@ -320,7 +294,7 @@
                   <pic:spPr>
                     <a:xfrm>
                       <a:off x="0" y="0"/>
-                      <a:ext cx="5695950" cy="1543050"/>
+                      <a:ext cx="6222013" cy="3339869"/>
                     </a:xfrm>
                     <a:prstGeom prst="rect">
                       <a:avLst/>
@@ -335,6 +309,12 @@
     </w:p>
     <w:p>
       <w:pPr>
+        <w:ind w:left="360"/>
+        <w:jc w:val="center"/>
+      </w:pPr>
+    </w:p>
+    <w:p>
+      <w:pPr>
         <w:pStyle w:val="ListParagraph"/>
         <w:numPr>
           <w:ilvl w:val="0"/>
@@ -342,7 +322,8 @@
         </w:numPr>
       </w:pPr>
       <w:r>
-        <w:t xml:space="preserve">Layout//activity_main.xml: </w:t>
+        <w:lastRenderedPageBreak/>
+        <w:t xml:space="preserve">Value//String.xml: </w:t>
       </w:r>
       <w:r>
         <w:rPr>
@@ -352,42 +333,32 @@
           <w:szCs w:val="20"/>
           <w:shd w:val="clear" w:color="auto" w:fill="FFFFFF"/>
         </w:rPr>
-        <w:t>当应用程序构建它的界面时被引用。你将非常频繁的修改这个文件来改变应用程序的布</w:t>
-      </w:r>
-      <w:r>
-        <w:rPr>
-          <w:rFonts w:ascii="Microsoft YaHei" w:eastAsia="Microsoft YaHei" w:hAnsi="Microsoft YaHei" w:cs="Microsoft YaHei" w:hint="eastAsia"/>
+        <w:t>它包含应用程序使用到的所有文本。例如，按钮、标签的名称，默认文本，以及其他相似的</w:t>
+      </w:r>
+      <w:r>
+        <w:rPr>
+          <w:rFonts w:ascii="Helvetica" w:hAnsi="Helvetica"/>
           <w:color w:val="333333"/>
           <w:sz w:val="20"/>
           <w:szCs w:val="20"/>
           <w:shd w:val="clear" w:color="auto" w:fill="FFFFFF"/>
         </w:rPr>
-        <w:t>局</w:t>
-      </w:r>
-      <w:r>
-        <w:t xml:space="preserve"> </w:t>
-      </w:r>
-      <w:bookmarkStart w:id="0" w:name="_GoBack"/>
-      <w:bookmarkEnd w:id="0"/>
-    </w:p>
-    <w:p>
-      <w:pPr>
-        <w:ind w:left="360"/>
+        <w:t>strings</w:t>
+      </w:r>
+    </w:p>
+    <w:p>
+      <w:pPr>
         <w:jc w:val="center"/>
-        <w:rPr>
-          <w:rFonts w:hint="eastAsia"/>
-        </w:rPr>
       </w:pPr>
       <w:r>
         <w:rPr>
           <w:noProof/>
         </w:rPr>
-        <w:lastRenderedPageBreak/>
         <w:drawing>
-          <wp:inline distT="0" distB="0" distL="0" distR="0" wp14:anchorId="386887F7" wp14:editId="03072296">
-            <wp:extent cx="5731510" cy="2901950"/>
-            <wp:effectExtent l="0" t="0" r="2540" b="0"/>
-            <wp:docPr id="2" name="Picture 2"/>
+          <wp:inline distT="0" distB="0" distL="0" distR="0" wp14:anchorId="3C993110" wp14:editId="690DBE4F">
+            <wp:extent cx="4349363" cy="1178256"/>
+            <wp:effectExtent l="0" t="0" r="0" b="3175"/>
+            <wp:docPr id="3" name="Picture 3"/>
             <wp:cNvGraphicFramePr>
               <a:graphicFrameLocks xmlns:a="http://schemas.openxmlformats.org/drawingml/2006/main" noChangeAspect="1"/>
             </wp:cNvGraphicFramePr>
@@ -407,7 +378,217 @@
                   <pic:spPr>
                     <a:xfrm>
                       <a:off x="0" y="0"/>
+                      <a:ext cx="4380771" cy="1186764"/>
+                    </a:xfrm>
+                    <a:prstGeom prst="rect">
+                      <a:avLst/>
+                    </a:prstGeom>
+                  </pic:spPr>
+                </pic:pic>
+              </a:graphicData>
+            </a:graphic>
+          </wp:inline>
+        </w:drawing>
+      </w:r>
+    </w:p>
+    <w:p>
+      <w:pPr>
+        <w:pStyle w:val="ListParagraph"/>
+        <w:numPr>
+          <w:ilvl w:val="0"/>
+          <w:numId w:val="1"/>
+        </w:numPr>
+      </w:pPr>
+      <w:r>
+        <w:t xml:space="preserve">Layout//activity_main.xml: </w:t>
+      </w:r>
+      <w:r>
+        <w:rPr>
+          <w:rFonts w:ascii="Helvetica" w:hAnsi="Helvetica"/>
+          <w:color w:val="333333"/>
+          <w:sz w:val="20"/>
+          <w:szCs w:val="20"/>
+          <w:shd w:val="clear" w:color="auto" w:fill="FFFFFF"/>
+        </w:rPr>
+        <w:t>当应用程序构建它的界面时被引用。你将非常频繁的修改这个文件来改变应用程序的布</w:t>
+      </w:r>
+      <w:r>
+        <w:rPr>
+          <w:rFonts w:ascii="Microsoft YaHei" w:eastAsia="Microsoft YaHei" w:hAnsi="Microsoft YaHei" w:cs="Microsoft YaHei" w:hint="eastAsia"/>
+          <w:color w:val="333333"/>
+          <w:sz w:val="20"/>
+          <w:szCs w:val="20"/>
+          <w:shd w:val="clear" w:color="auto" w:fill="FFFFFF"/>
+        </w:rPr>
+        <w:t>局</w:t>
+      </w:r>
+      <w:r>
+        <w:t xml:space="preserve"> </w:t>
+      </w:r>
+    </w:p>
+    <w:p>
+      <w:pPr>
+        <w:ind w:left="360"/>
+        <w:jc w:val="center"/>
+      </w:pPr>
+      <w:r>
+        <w:rPr>
+          <w:noProof/>
+        </w:rPr>
+        <w:drawing>
+          <wp:inline distT="0" distB="0" distL="0" distR="0" wp14:anchorId="386887F7" wp14:editId="03072296">
+            <wp:extent cx="5731510" cy="2901950"/>
+            <wp:effectExtent l="0" t="0" r="2540" b="0"/>
+            <wp:docPr id="2" name="Picture 2"/>
+            <wp:cNvGraphicFramePr>
+              <a:graphicFrameLocks xmlns:a="http://schemas.openxmlformats.org/drawingml/2006/main" noChangeAspect="1"/>
+            </wp:cNvGraphicFramePr>
+            <a:graphic xmlns:a="http://schemas.openxmlformats.org/drawingml/2006/main">
+              <a:graphicData uri="http://schemas.openxmlformats.org/drawingml/2006/picture">
+                <pic:pic xmlns:pic="http://schemas.openxmlformats.org/drawingml/2006/picture">
+                  <pic:nvPicPr>
+                    <pic:cNvPr id="1" name=""/>
+                    <pic:cNvPicPr/>
+                  </pic:nvPicPr>
+                  <pic:blipFill>
+                    <a:blip r:embed="rId10"/>
+                    <a:stretch>
+                      <a:fillRect/>
+                    </a:stretch>
+                  </pic:blipFill>
+                  <pic:spPr>
+                    <a:xfrm>
+                      <a:off x="0" y="0"/>
                       <a:ext cx="5731510" cy="2901950"/>
+                    </a:xfrm>
+                    <a:prstGeom prst="rect">
+                      <a:avLst/>
+                    </a:prstGeom>
+                  </pic:spPr>
+                </pic:pic>
+              </a:graphicData>
+            </a:graphic>
+          </wp:inline>
+        </w:drawing>
+      </w:r>
+    </w:p>
+    <w:p>
+      <w:pPr>
+        <w:pStyle w:val="Title"/>
+      </w:pPr>
+    </w:p>
+    <w:p>
+      <w:pPr>
+        <w:pStyle w:val="NoSpacing"/>
+      </w:pPr>
+      <w:r>
+        <w:t xml:space="preserve">Activity </w:t>
+      </w:r>
+    </w:p>
+    <w:p>
+      <w:pPr>
+        <w:jc w:val="center"/>
+        <w:rPr>
+          <w:b/>
+          <w:sz w:val="24"/>
+        </w:rPr>
+      </w:pPr>
+      <w:r>
+        <w:rPr>
+          <w:noProof/>
+        </w:rPr>
+        <w:lastRenderedPageBreak/>
+        <w:drawing>
+          <wp:inline distT="0" distB="0" distL="0" distR="0" wp14:anchorId="3CE61940" wp14:editId="03821611">
+            <wp:extent cx="3824578" cy="4971276"/>
+            <wp:effectExtent l="0" t="0" r="5080" b="1270"/>
+            <wp:docPr id="6" name="Picture 6"/>
+            <wp:cNvGraphicFramePr>
+              <a:graphicFrameLocks xmlns:a="http://schemas.openxmlformats.org/drawingml/2006/main" noChangeAspect="1"/>
+            </wp:cNvGraphicFramePr>
+            <a:graphic xmlns:a="http://schemas.openxmlformats.org/drawingml/2006/main">
+              <a:graphicData uri="http://schemas.openxmlformats.org/drawingml/2006/picture">
+                <pic:pic xmlns:pic="http://schemas.openxmlformats.org/drawingml/2006/picture">
+                  <pic:nvPicPr>
+                    <pic:cNvPr id="1" name=""/>
+                    <pic:cNvPicPr/>
+                  </pic:nvPicPr>
+                  <pic:blipFill>
+                    <a:blip r:embed="rId11"/>
+                    <a:stretch>
+                      <a:fillRect/>
+                    </a:stretch>
+                  </pic:blipFill>
+                  <pic:spPr>
+                    <a:xfrm>
+                      <a:off x="0" y="0"/>
+                      <a:ext cx="3849628" cy="5003837"/>
+                    </a:xfrm>
+                    <a:prstGeom prst="rect">
+                      <a:avLst/>
+                    </a:prstGeom>
+                  </pic:spPr>
+                </pic:pic>
+              </a:graphicData>
+            </a:graphic>
+          </wp:inline>
+        </w:drawing>
+      </w:r>
+      <w:bookmarkStart w:id="0" w:name="_GoBack"/>
+      <w:bookmarkEnd w:id="0"/>
+    </w:p>
+    <w:p>
+      <w:pPr>
+        <w:rPr>
+          <w:sz w:val="24"/>
+        </w:rPr>
+      </w:pPr>
+      <w:r>
+        <w:rPr>
+          <w:rFonts w:hint="eastAsia"/>
+          <w:sz w:val="24"/>
+        </w:rPr>
+        <w:t>回调函数</w:t>
+      </w:r>
+    </w:p>
+    <w:p>
+      <w:pPr>
+        <w:jc w:val="center"/>
+        <w:rPr>
+          <w:rFonts w:hint="eastAsia"/>
+          <w:b/>
+          <w:sz w:val="24"/>
+        </w:rPr>
+      </w:pPr>
+      <w:r>
+        <w:rPr>
+          <w:noProof/>
+        </w:rPr>
+        <w:drawing>
+          <wp:inline distT="0" distB="0" distL="0" distR="0" wp14:anchorId="4D5B4210" wp14:editId="6300BECF">
+            <wp:extent cx="5731510" cy="2480310"/>
+            <wp:effectExtent l="0" t="0" r="2540" b="0"/>
+            <wp:docPr id="7" name="Picture 7"/>
+            <wp:cNvGraphicFramePr>
+              <a:graphicFrameLocks xmlns:a="http://schemas.openxmlformats.org/drawingml/2006/main" noChangeAspect="1"/>
+            </wp:cNvGraphicFramePr>
+            <a:graphic xmlns:a="http://schemas.openxmlformats.org/drawingml/2006/main">
+              <a:graphicData uri="http://schemas.openxmlformats.org/drawingml/2006/picture">
+                <pic:pic xmlns:pic="http://schemas.openxmlformats.org/drawingml/2006/picture">
+                  <pic:nvPicPr>
+                    <pic:cNvPr id="1" name=""/>
+                    <pic:cNvPicPr/>
+                  </pic:nvPicPr>
+                  <pic:blipFill>
+                    <a:blip r:embed="rId12"/>
+                    <a:stretch>
+                      <a:fillRect/>
+                    </a:stretch>
+                  </pic:blipFill>
+                  <pic:spPr>
+                    <a:xfrm>
+                      <a:off x="0" y="0"/>
+                      <a:ext cx="5731510" cy="2480310"/>
                     </a:xfrm>
                     <a:prstGeom prst="rect">
                       <a:avLst/>
@@ -929,6 +1110,27 @@
       <w:jc w:val="both"/>
     </w:pPr>
   </w:style>
+  <w:style w:type="paragraph" w:styleId="Heading1">
+    <w:name w:val="heading 1"/>
+    <w:basedOn w:val="Normal"/>
+    <w:next w:val="Normal"/>
+    <w:link w:val="Heading1Char"/>
+    <w:uiPriority w:val="9"/>
+    <w:qFormat/>
+    <w:rsid w:val="006C5D2F"/>
+    <w:pPr>
+      <w:keepNext/>
+      <w:keepLines/>
+      <w:spacing w:before="240" w:after="0"/>
+      <w:outlineLvl w:val="0"/>
+    </w:pPr>
+    <w:rPr>
+      <w:rFonts w:asciiTheme="majorHAnsi" w:eastAsiaTheme="majorEastAsia" w:hAnsiTheme="majorHAnsi" w:cstheme="majorBidi"/>
+      <w:color w:val="2F5496" w:themeColor="accent1" w:themeShade="BF"/>
+      <w:sz w:val="32"/>
+      <w:szCs w:val="32"/>
+    </w:rPr>
+  </w:style>
   <w:style w:type="character" w:default="1" w:styleId="DefaultParagraphFont">
     <w:name w:val="Default Paragraph Font"/>
     <w:uiPriority w:val="1"/>
@@ -966,6 +1168,68 @@
       <w:ind w:left="720"/>
       <w:contextualSpacing/>
     </w:pPr>
+  </w:style>
+  <w:style w:type="paragraph" w:styleId="NoSpacing">
+    <w:name w:val="No Spacing"/>
+    <w:uiPriority w:val="1"/>
+    <w:qFormat/>
+    <w:rsid w:val="006C5D2F"/>
+    <w:pPr>
+      <w:widowControl w:val="0"/>
+      <w:spacing w:after="0" w:line="240" w:lineRule="auto"/>
+      <w:jc w:val="both"/>
+    </w:pPr>
+    <w:rPr>
+      <w:b/>
+      <w:sz w:val="28"/>
+    </w:rPr>
+  </w:style>
+  <w:style w:type="character" w:customStyle="1" w:styleId="Heading1Char">
+    <w:name w:val="Heading 1 Char"/>
+    <w:basedOn w:val="DefaultParagraphFont"/>
+    <w:link w:val="Heading1"/>
+    <w:uiPriority w:val="9"/>
+    <w:rsid w:val="006C5D2F"/>
+    <w:rPr>
+      <w:rFonts w:asciiTheme="majorHAnsi" w:eastAsiaTheme="majorEastAsia" w:hAnsiTheme="majorHAnsi" w:cstheme="majorBidi"/>
+      <w:color w:val="2F5496" w:themeColor="accent1" w:themeShade="BF"/>
+      <w:sz w:val="32"/>
+      <w:szCs w:val="32"/>
+    </w:rPr>
+  </w:style>
+  <w:style w:type="paragraph" w:styleId="Title">
+    <w:name w:val="Title"/>
+    <w:basedOn w:val="Normal"/>
+    <w:next w:val="Normal"/>
+    <w:link w:val="TitleChar"/>
+    <w:uiPriority w:val="10"/>
+    <w:qFormat/>
+    <w:rsid w:val="006C5D2F"/>
+    <w:pPr>
+      <w:spacing w:after="0" w:line="240" w:lineRule="auto"/>
+      <w:contextualSpacing/>
+    </w:pPr>
+    <w:rPr>
+      <w:rFonts w:asciiTheme="majorHAnsi" w:eastAsiaTheme="majorEastAsia" w:hAnsiTheme="majorHAnsi" w:cstheme="majorBidi"/>
+      <w:spacing w:val="-10"/>
+      <w:kern w:val="28"/>
+      <w:sz w:val="56"/>
+      <w:szCs w:val="56"/>
+    </w:rPr>
+  </w:style>
+  <w:style w:type="character" w:customStyle="1" w:styleId="TitleChar">
+    <w:name w:val="Title Char"/>
+    <w:basedOn w:val="DefaultParagraphFont"/>
+    <w:link w:val="Title"/>
+    <w:uiPriority w:val="10"/>
+    <w:rsid w:val="006C5D2F"/>
+    <w:rPr>
+      <w:rFonts w:asciiTheme="majorHAnsi" w:eastAsiaTheme="majorEastAsia" w:hAnsiTheme="majorHAnsi" w:cstheme="majorBidi"/>
+      <w:spacing w:val="-10"/>
+      <w:kern w:val="28"/>
+      <w:sz w:val="56"/>
+      <w:szCs w:val="56"/>
+    </w:rPr>
   </w:style>
 </w:styles>
 </file>

</xml_diff>